<commit_message>
se agrego contenido a recursos de consulta
</commit_message>
<xml_diff>
--- a/Recursos Adicionales/Recursos de consulta.docx
+++ b/Recursos Adicionales/Recursos de consulta.docx
@@ -1,6 +1,6 @@
 
 <file path=word/document.xml><?xml version="1.0" encoding="utf-8"?>
-<w:document xmlns:wpc="http://schemas.microsoft.com/office/word/2010/wordprocessingCanvas" xmlns:cx="http://schemas.microsoft.com/office/drawing/2014/chartex" xmlns:cx1="http://schemas.microsoft.com/office/drawing/2015/9/8/chartex" xmlns:cx2="http://schemas.microsoft.com/office/drawing/2015/10/21/chartex" xmlns:cx3="http://schemas.microsoft.com/office/drawing/2016/5/9/chartex" xmlns:cx4="http://schemas.microsoft.com/office/drawing/2016/5/10/chartex" xmlns:cx5="http://schemas.microsoft.com/office/drawing/2016/5/11/chartex" xmlns:cx6="http://schemas.microsoft.com/office/drawing/2016/5/12/chartex" xmlns:cx7="http://schemas.microsoft.com/office/drawing/2016/5/13/chartex" xmlns:cx8="http://schemas.microsoft.com/office/drawing/2016/5/14/chartex" xmlns:mc="http://schemas.openxmlformats.org/markup-compatibility/2006" xmlns:aink="http://schemas.microsoft.com/office/drawing/2016/ink" xmlns:am3d="http://schemas.microsoft.com/office/drawing/2017/model3d" xmlns:o="urn:schemas-microsoft-com:office:office" xmlns:oel="http://schemas.microsoft.com/office/2019/extlst" xmlns:r="http://schemas.openxmlformats.org/officeDocument/2006/relationships" xmlns:m="http://schemas.openxmlformats.org/officeDocument/2006/math" xmlns:v="urn:schemas-microsoft-com:vml" xmlns:wp14="http://schemas.microsoft.com/office/word/2010/wordprocessingDrawing" xmlns:wp="http://schemas.openxmlformats.org/drawingml/2006/wordprocessingDrawing" xmlns:w10="urn:schemas-microsoft-com:office:word" xmlns:w="http://schemas.openxmlformats.org/wordprocessingml/2006/main" xmlns:w14="http://schemas.microsoft.com/office/word/2010/wordml" xmlns:w15="http://schemas.microsoft.com/office/word/2012/wordml" xmlns:w16cex="http://schemas.microsoft.com/office/word/2018/wordml/cex" xmlns:w16cid="http://schemas.microsoft.com/office/word/2016/wordml/cid" xmlns:w16="http://schemas.microsoft.com/office/word/2018/wordml" xmlns:w16du="http://schemas.microsoft.com/office/word/2023/wordml/word16du" xmlns:w16sdtdh="http://schemas.microsoft.com/office/word/2020/wordml/sdtdatahash" xmlns:w16sdtfl="http://schemas.microsoft.com/office/word/2024/wordml/sdtformatlock" xmlns:w16se="http://schemas.microsoft.com/office/word/2015/wordml/symex" xmlns:wpg="http://schemas.microsoft.com/office/word/2010/wordprocessingGroup" xmlns:wpi="http://schemas.microsoft.com/office/word/2010/wordprocessingInk" xmlns:wne="http://schemas.microsoft.com/office/word/2006/wordml" xmlns:wps="http://schemas.microsoft.com/office/word/2010/wordprocessingShape" mc:Ignorable="w14 w15 w16se w16cid w16 w16cex w16sdtdh w16sdtfl w16du wp14">
+<w:document xmlns:wpc="http://schemas.microsoft.com/office/word/2010/wordprocessingCanvas" xmlns:cx="http://schemas.microsoft.com/office/drawing/2014/chartex" xmlns:cx1="http://schemas.microsoft.com/office/drawing/2015/9/8/chartex" xmlns:cx2="http://schemas.microsoft.com/office/drawing/2015/10/21/chartex" xmlns:cx3="http://schemas.microsoft.com/office/drawing/2016/5/9/chartex" xmlns:cx4="http://schemas.microsoft.com/office/drawing/2016/5/10/chartex" xmlns:cx5="http://schemas.microsoft.com/office/drawing/2016/5/11/chartex" xmlns:cx6="http://schemas.microsoft.com/office/drawing/2016/5/12/chartex" xmlns:cx7="http://schemas.microsoft.com/office/drawing/2016/5/13/chartex" xmlns:cx8="http://schemas.microsoft.com/office/drawing/2016/5/14/chartex" xmlns:mc="http://schemas.openxmlformats.org/markup-compatibility/2006" xmlns:aink="http://schemas.microsoft.com/office/drawing/2016/ink" xmlns:am3d="http://schemas.microsoft.com/office/drawing/2017/model3d" xmlns:o="urn:schemas-microsoft-com:office:office" xmlns:r="http://schemas.openxmlformats.org/officeDocument/2006/relationships" xmlns:m="http://schemas.openxmlformats.org/officeDocument/2006/math" xmlns:v="urn:schemas-microsoft-com:vml" xmlns:wp14="http://schemas.microsoft.com/office/word/2010/wordprocessingDrawing" xmlns:wp="http://schemas.openxmlformats.org/drawingml/2006/wordprocessingDrawing" xmlns:w10="urn:schemas-microsoft-com:office:word" xmlns:w="http://schemas.openxmlformats.org/wordprocessingml/2006/main" xmlns:w14="http://schemas.microsoft.com/office/word/2010/wordml" xmlns:w15="http://schemas.microsoft.com/office/word/2012/wordml" xmlns:w16cex="http://schemas.microsoft.com/office/word/2018/wordml/cex" xmlns:w16cid="http://schemas.microsoft.com/office/word/2016/wordml/cid" xmlns:w16="http://schemas.microsoft.com/office/word/2018/wordml" xmlns:w16sdtdh="http://schemas.microsoft.com/office/word/2020/wordml/sdtdatahash" xmlns:w16se="http://schemas.microsoft.com/office/word/2015/wordml/symex" xmlns:wpg="http://schemas.microsoft.com/office/word/2010/wordprocessingGroup" xmlns:wpi="http://schemas.microsoft.com/office/word/2010/wordprocessingInk" xmlns:wne="http://schemas.microsoft.com/office/word/2006/wordml" xmlns:wps="http://schemas.microsoft.com/office/word/2010/wordprocessingShape" mc:Ignorable="w14 w15 w16se w16cid w16 w16cex w16sdtdh wp14">
   <w:body>
     <w:p>
       <w:pPr>
@@ -24,6 +24,7 @@
         </w:rPr>
         <w:t xml:space="preserve">Guatemala </w:t>
       </w:r>
+      <w:proofErr w:type="spellStart"/>
       <w:r>
         <w:rPr>
           <w:b/>
@@ -32,6 +33,7 @@
         </w:rPr>
         <w:t>xx</w:t>
       </w:r>
+      <w:proofErr w:type="spellEnd"/>
       <w:r>
         <w:rPr>
           <w:b/>
@@ -40,6 +42,7 @@
         </w:rPr>
         <w:t xml:space="preserve"> de </w:t>
       </w:r>
+      <w:proofErr w:type="spellStart"/>
       <w:r>
         <w:rPr>
           <w:b/>
@@ -48,6 +51,7 @@
         </w:rPr>
         <w:t>xx</w:t>
       </w:r>
+      <w:proofErr w:type="spellEnd"/>
       <w:r>
         <w:rPr>
           <w:b/>
@@ -261,6 +265,13 @@
         </w:rPr>
         <w:t xml:space="preserve">Carlos Enrique Orozco - </w:t>
       </w:r>
+      <w:r>
+        <w:rPr>
+          <w:sz w:val="28"/>
+          <w:szCs w:val="28"/>
+        </w:rPr>
+        <w:t>2349077</w:t>
+      </w:r>
     </w:p>
     <w:p>
       <w:pPr>
@@ -314,6 +325,22 @@
           <w:sz w:val="28"/>
           <w:szCs w:val="28"/>
         </w:rPr>
+        <w:t xml:space="preserve"> Bryan </w:t>
+      </w:r>
+      <w:proofErr w:type="spellStart"/>
+      <w:r>
+        <w:rPr>
+          <w:sz w:val="28"/>
+          <w:szCs w:val="28"/>
+        </w:rPr>
+        <w:t>Santiagos</w:t>
+      </w:r>
+      <w:proofErr w:type="spellEnd"/>
+      <w:r>
+        <w:rPr>
+          <w:sz w:val="28"/>
+          <w:szCs w:val="28"/>
+        </w:rPr>
         <w:t xml:space="preserve"> </w:t>
       </w:r>
       <w:r>
@@ -321,7 +348,7 @@
           <w:sz w:val="28"/>
           <w:szCs w:val="28"/>
         </w:rPr>
-        <w:t xml:space="preserve">Bryan Santiagos - </w:t>
+        <w:t>–</w:t>
       </w:r>
     </w:p>
     <w:p>
@@ -332,6 +359,13 @@
           <w:szCs w:val="28"/>
         </w:rPr>
       </w:pPr>
+      <w:r>
+        <w:rPr>
+          <w:sz w:val="28"/>
+          <w:szCs w:val="28"/>
+        </w:rPr>
+        <w:t xml:space="preserve"> </w:t>
+      </w:r>
     </w:p>
     <w:p>
       <w:pPr>
@@ -359,6 +393,15 @@
           <w:szCs w:val="28"/>
         </w:rPr>
       </w:pPr>
+    </w:p>
+    <w:p>
+      <w:pPr>
+        <w:jc w:val="right"/>
+        <w:rPr>
+          <w:sz w:val="28"/>
+          <w:szCs w:val="28"/>
+        </w:rPr>
+      </w:pPr>
       <w:r>
         <w:rPr>
           <w:b/>
@@ -436,7 +479,15 @@
     <w:p>
       <w:r>
         <w:lastRenderedPageBreak/>
-        <w:t xml:space="preserve">Video explicativo de APIs: </w:t>
+        <w:t xml:space="preserve">Video explicativo de </w:t>
+      </w:r>
+      <w:proofErr w:type="spellStart"/>
+      <w:r>
+        <w:t>APIs</w:t>
+      </w:r>
+      <w:proofErr w:type="spellEnd"/>
+      <w:r>
+        <w:t xml:space="preserve">: </w:t>
       </w:r>
       <w:hyperlink r:id="rId8" w:history="1">
         <w:r>
@@ -474,10 +525,23 @@
       </w:hyperlink>
     </w:p>
     <w:p>
-      <w:r>
-        <w:t xml:space="preserve">Descarga conector java x sql: </w:t>
-      </w:r>
-      <w:hyperlink r:id="rId11" w:history="1">
+      <w:pPr>
+        <w:rPr>
+          <w:rStyle w:val="Hipervnculo"/>
+        </w:rPr>
+      </w:pPr>
+      <w:r>
+        <w:t xml:space="preserve">Descarga conector java x </w:t>
+      </w:r>
+      <w:proofErr w:type="spellStart"/>
+      <w:r>
+        <w:t>sql</w:t>
+      </w:r>
+      <w:proofErr w:type="spellEnd"/>
+      <w:r>
+        <w:t xml:space="preserve">: </w:t>
+      </w:r>
+      <w:hyperlink r:id="rId11" w:anchor="130" w:history="1">
         <w:r>
           <w:rPr>
             <w:rStyle w:val="Hipervnculo"/>
@@ -486,10 +550,96 @@
         </w:r>
       </w:hyperlink>
     </w:p>
+    <w:p>
+      <w:pPr>
+        <w:rPr>
+          <w:rStyle w:val="Hipervnculo"/>
+          <w:color w:val="auto"/>
+          <w:u w:val="none"/>
+        </w:rPr>
+      </w:pPr>
+      <w:r>
+        <w:rPr>
+          <w:rStyle w:val="Hipervnculo"/>
+          <w:color w:val="auto"/>
+          <w:u w:val="none"/>
+        </w:rPr>
+        <w:t xml:space="preserve">Video explicativo sobre SQL: </w:t>
+      </w:r>
+      <w:hyperlink r:id="rId12" w:history="1">
+        <w:r>
+          <w:rPr>
+            <w:rStyle w:val="Hipervnculo"/>
+          </w:rPr>
+          <w:t>https://www.youtube.com/watch?v=uUdKAYl-F7g&amp;list=PPSV&amp;ab_channel=HolaMundo</w:t>
+        </w:r>
+      </w:hyperlink>
+    </w:p>
+    <w:p>
+      <w:pPr>
+        <w:rPr>
+          <w:rStyle w:val="Hipervnculo"/>
+          <w:color w:val="auto"/>
+          <w:u w:val="none"/>
+        </w:rPr>
+      </w:pPr>
+      <w:r>
+        <w:rPr>
+          <w:rStyle w:val="Hipervnculo"/>
+          <w:color w:val="auto"/>
+          <w:u w:val="none"/>
+        </w:rPr>
+        <w:t>Creación de un sistema en c#, SQL Server</w:t>
+      </w:r>
+      <w:r>
+        <w:rPr>
+          <w:rStyle w:val="Hipervnculo"/>
+          <w:color w:val="auto"/>
+          <w:u w:val="none"/>
+        </w:rPr>
+        <w:t xml:space="preserve"> .Net 8</w:t>
+      </w:r>
+    </w:p>
+    <w:p>
+      <w:hyperlink r:id="rId13" w:history="1">
+        <w:r>
+          <w:rPr>
+            <w:rStyle w:val="Hipervnculo"/>
+          </w:rPr>
+          <w:t>https://www.youtube.com/watch?v=c98cZ3KM29E&amp;list=PPSV&amp;ab_channel=CodigoEstudiante</w:t>
+        </w:r>
+      </w:hyperlink>
+    </w:p>
+    <w:p>
+      <w:r>
+        <w:t>Repositorios de consulta</w:t>
+      </w:r>
+    </w:p>
+    <w:p>
+      <w:hyperlink r:id="rId14" w:history="1">
+        <w:r>
+          <w:rPr>
+            <w:rStyle w:val="Hipervnculo"/>
+          </w:rPr>
+          <w:t>https://github.com/geeksarray/access-sql-server-database-from-net-core-console-application?tab=readme-ov-file</w:t>
+        </w:r>
+      </w:hyperlink>
+    </w:p>
+    <w:p>
+      <w:hyperlink r:id="rId15" w:history="1">
+        <w:r>
+          <w:rPr>
+            <w:rStyle w:val="Hipervnculo"/>
+          </w:rPr>
+          <w:t>https://github.com/Appeon/SnapObjects-Asp.NetCore-Example</w:t>
+        </w:r>
+      </w:hyperlink>
+    </w:p>
+    <w:p/>
     <w:p/>
     <w:sectPr>
-      <w:headerReference w:type="default" r:id="rId12"/>
-      <w:footerReference w:type="default" r:id="rId13"/>
+      <w:headerReference w:type="default" r:id="rId16"/>
+      <w:footerReference w:type="default" r:id="rId17"/>
       <w:pgSz w:w="12240" w:h="15840"/>
       <w:pgMar w:top="1417" w:right="1701" w:bottom="1417" w:left="1701" w:header="708" w:footer="708" w:gutter="0"/>
       <w:pgNumType w:start="1"/>
@@ -500,7 +650,7 @@
 </file>
 
 <file path=word/endnotes.xml><?xml version="1.0" encoding="utf-8"?>
-<w:endnotes xmlns:wpc="http://schemas.microsoft.com/office/word/2010/wordprocessingCanvas" xmlns:cx="http://schemas.microsoft.com/office/drawing/2014/chartex" xmlns:cx1="http://schemas.microsoft.com/office/drawing/2015/9/8/chartex" xmlns:cx2="http://schemas.microsoft.com/office/drawing/2015/10/21/chartex" xmlns:cx3="http://schemas.microsoft.com/office/drawing/2016/5/9/chartex" xmlns:cx4="http://schemas.microsoft.com/office/drawing/2016/5/10/chartex" xmlns:cx5="http://schemas.microsoft.com/office/drawing/2016/5/11/chartex" xmlns:cx6="http://schemas.microsoft.com/office/drawing/2016/5/12/chartex" xmlns:cx7="http://schemas.microsoft.com/office/drawing/2016/5/13/chartex" xmlns:cx8="http://schemas.microsoft.com/office/drawing/2016/5/14/chartex" xmlns:mc="http://schemas.openxmlformats.org/markup-compatibility/2006" xmlns:aink="http://schemas.microsoft.com/office/drawing/2016/ink" xmlns:am3d="http://schemas.microsoft.com/office/drawing/2017/model3d" xmlns:o="urn:schemas-microsoft-com:office:office" xmlns:oel="http://schemas.microsoft.com/office/2019/extlst" xmlns:r="http://schemas.openxmlformats.org/officeDocument/2006/relationships" xmlns:m="http://schemas.openxmlformats.org/officeDocument/2006/math" xmlns:v="urn:schemas-microsoft-com:vml" xmlns:wp14="http://schemas.microsoft.com/office/word/2010/wordprocessingDrawing" xmlns:wp="http://schemas.openxmlformats.org/drawingml/2006/wordprocessingDrawing" xmlns:w10="urn:schemas-microsoft-com:office:word" xmlns:w="http://schemas.openxmlformats.org/wordprocessingml/2006/main" xmlns:w14="http://schemas.microsoft.com/office/word/2010/wordml" xmlns:w15="http://schemas.microsoft.com/office/word/2012/wordml" xmlns:w16cex="http://schemas.microsoft.com/office/word/2018/wordml/cex" xmlns:w16cid="http://schemas.microsoft.com/office/word/2016/wordml/cid" xmlns:w16="http://schemas.microsoft.com/office/word/2018/wordml" xmlns:w16du="http://schemas.microsoft.com/office/word/2023/wordml/word16du" xmlns:w16sdtdh="http://schemas.microsoft.com/office/word/2020/wordml/sdtdatahash" xmlns:w16sdtfl="http://schemas.microsoft.com/office/word/2024/wordml/sdtformatlock" xmlns:w16se="http://schemas.microsoft.com/office/word/2015/wordml/symex" xmlns:wpg="http://schemas.microsoft.com/office/word/2010/wordprocessingGroup" xmlns:wpi="http://schemas.microsoft.com/office/word/2010/wordprocessingInk" xmlns:wne="http://schemas.microsoft.com/office/word/2006/wordml" xmlns:wps="http://schemas.microsoft.com/office/word/2010/wordprocessingShape" mc:Ignorable="w14 w15 w16se w16cid w16 w16cex w16sdtdh w16sdtfl w16du wp14">
+<w:endnotes xmlns:wpc="http://schemas.microsoft.com/office/word/2010/wordprocessingCanvas" xmlns:cx="http://schemas.microsoft.com/office/drawing/2014/chartex" xmlns:cx1="http://schemas.microsoft.com/office/drawing/2015/9/8/chartex" xmlns:cx2="http://schemas.microsoft.com/office/drawing/2015/10/21/chartex" xmlns:cx3="http://schemas.microsoft.com/office/drawing/2016/5/9/chartex" xmlns:cx4="http://schemas.microsoft.com/office/drawing/2016/5/10/chartex" xmlns:cx5="http://schemas.microsoft.com/office/drawing/2016/5/11/chartex" xmlns:cx6="http://schemas.microsoft.com/office/drawing/2016/5/12/chartex" xmlns:cx7="http://schemas.microsoft.com/office/drawing/2016/5/13/chartex" xmlns:cx8="http://schemas.microsoft.com/office/drawing/2016/5/14/chartex" xmlns:mc="http://schemas.openxmlformats.org/markup-compatibility/2006" xmlns:aink="http://schemas.microsoft.com/office/drawing/2016/ink" xmlns:am3d="http://schemas.microsoft.com/office/drawing/2017/model3d" xmlns:o="urn:schemas-microsoft-com:office:office" xmlns:r="http://schemas.openxmlformats.org/officeDocument/2006/relationships" xmlns:m="http://schemas.openxmlformats.org/officeDocument/2006/math" xmlns:v="urn:schemas-microsoft-com:vml" xmlns:wp14="http://schemas.microsoft.com/office/word/2010/wordprocessingDrawing" xmlns:wp="http://schemas.openxmlformats.org/drawingml/2006/wordprocessingDrawing" xmlns:w10="urn:schemas-microsoft-com:office:word" xmlns:w="http://schemas.openxmlformats.org/wordprocessingml/2006/main" xmlns:w14="http://schemas.microsoft.com/office/word/2010/wordml" xmlns:w15="http://schemas.microsoft.com/office/word/2012/wordml" xmlns:w16cex="http://schemas.microsoft.com/office/word/2018/wordml/cex" xmlns:w16cid="http://schemas.microsoft.com/office/word/2016/wordml/cid" xmlns:w16="http://schemas.microsoft.com/office/word/2018/wordml" xmlns:w16sdtdh="http://schemas.microsoft.com/office/word/2020/wordml/sdtdatahash" xmlns:w16se="http://schemas.microsoft.com/office/word/2015/wordml/symex" xmlns:wpg="http://schemas.microsoft.com/office/word/2010/wordprocessingGroup" xmlns:wpi="http://schemas.microsoft.com/office/word/2010/wordprocessingInk" xmlns:wne="http://schemas.microsoft.com/office/word/2006/wordml" xmlns:wps="http://schemas.microsoft.com/office/word/2010/wordprocessingShape" mc:Ignorable="w14 w15 w16se w16cid w16 w16cex w16sdtdh wp14">
   <w:endnote w:type="separator" w:id="-1">
     <w:p>
       <w:pPr>
@@ -525,7 +675,7 @@
 </file>
 
 <file path=word/footer1.xml><?xml version="1.0" encoding="utf-8"?>
-<w:ftr xmlns:wpc="http://schemas.microsoft.com/office/word/2010/wordprocessingCanvas" xmlns:cx="http://schemas.microsoft.com/office/drawing/2014/chartex" xmlns:cx1="http://schemas.microsoft.com/office/drawing/2015/9/8/chartex" xmlns:cx2="http://schemas.microsoft.com/office/drawing/2015/10/21/chartex" xmlns:cx3="http://schemas.microsoft.com/office/drawing/2016/5/9/chartex" xmlns:cx4="http://schemas.microsoft.com/office/drawing/2016/5/10/chartex" xmlns:cx5="http://schemas.microsoft.com/office/drawing/2016/5/11/chartex" xmlns:cx6="http://schemas.microsoft.com/office/drawing/2016/5/12/chartex" xmlns:cx7="http://schemas.microsoft.com/office/drawing/2016/5/13/chartex" xmlns:cx8="http://schemas.microsoft.com/office/drawing/2016/5/14/chartex" xmlns:mc="http://schemas.openxmlformats.org/markup-compatibility/2006" xmlns:aink="http://schemas.microsoft.com/office/drawing/2016/ink" xmlns:am3d="http://schemas.microsoft.com/office/drawing/2017/model3d" xmlns:o="urn:schemas-microsoft-com:office:office" xmlns:oel="http://schemas.microsoft.com/office/2019/extlst" xmlns:r="http://schemas.openxmlformats.org/officeDocument/2006/relationships" xmlns:m="http://schemas.openxmlformats.org/officeDocument/2006/math" xmlns:v="urn:schemas-microsoft-com:vml" xmlns:wp14="http://schemas.microsoft.com/office/word/2010/wordprocessingDrawing" xmlns:wp="http://schemas.openxmlformats.org/drawingml/2006/wordprocessingDrawing" xmlns:w10="urn:schemas-microsoft-com:office:word" xmlns:w="http://schemas.openxmlformats.org/wordprocessingml/2006/main" xmlns:w14="http://schemas.microsoft.com/office/word/2010/wordml" xmlns:w15="http://schemas.microsoft.com/office/word/2012/wordml" xmlns:w16cex="http://schemas.microsoft.com/office/word/2018/wordml/cex" xmlns:w16cid="http://schemas.microsoft.com/office/word/2016/wordml/cid" xmlns:w16="http://schemas.microsoft.com/office/word/2018/wordml" xmlns:w16du="http://schemas.microsoft.com/office/word/2023/wordml/word16du" xmlns:w16sdtdh="http://schemas.microsoft.com/office/word/2020/wordml/sdtdatahash" xmlns:w16sdtfl="http://schemas.microsoft.com/office/word/2024/wordml/sdtformatlock" xmlns:w16se="http://schemas.microsoft.com/office/word/2015/wordml/symex" xmlns:wpg="http://schemas.microsoft.com/office/word/2010/wordprocessingGroup" xmlns:wpi="http://schemas.microsoft.com/office/word/2010/wordprocessingInk" xmlns:wne="http://schemas.microsoft.com/office/word/2006/wordml" xmlns:wps="http://schemas.microsoft.com/office/word/2010/wordprocessingShape" mc:Ignorable="w14 w15 w16se w16cid w16 w16cex w16sdtdh w16sdtfl w16du wp14">
+<w:ftr xmlns:wpc="http://schemas.microsoft.com/office/word/2010/wordprocessingCanvas" xmlns:cx="http://schemas.microsoft.com/office/drawing/2014/chartex" xmlns:cx1="http://schemas.microsoft.com/office/drawing/2015/9/8/chartex" xmlns:cx2="http://schemas.microsoft.com/office/drawing/2015/10/21/chartex" xmlns:cx3="http://schemas.microsoft.com/office/drawing/2016/5/9/chartex" xmlns:cx4="http://schemas.microsoft.com/office/drawing/2016/5/10/chartex" xmlns:cx5="http://schemas.microsoft.com/office/drawing/2016/5/11/chartex" xmlns:cx6="http://schemas.microsoft.com/office/drawing/2016/5/12/chartex" xmlns:cx7="http://schemas.microsoft.com/office/drawing/2016/5/13/chartex" xmlns:cx8="http://schemas.microsoft.com/office/drawing/2016/5/14/chartex" xmlns:mc="http://schemas.openxmlformats.org/markup-compatibility/2006" xmlns:aink="http://schemas.microsoft.com/office/drawing/2016/ink" xmlns:am3d="http://schemas.microsoft.com/office/drawing/2017/model3d" xmlns:o="urn:schemas-microsoft-com:office:office" xmlns:r="http://schemas.openxmlformats.org/officeDocument/2006/relationships" xmlns:m="http://schemas.openxmlformats.org/officeDocument/2006/math" xmlns:v="urn:schemas-microsoft-com:vml" xmlns:wp14="http://schemas.microsoft.com/office/word/2010/wordprocessingDrawing" xmlns:wp="http://schemas.openxmlformats.org/drawingml/2006/wordprocessingDrawing" xmlns:w10="urn:schemas-microsoft-com:office:word" xmlns:w="http://schemas.openxmlformats.org/wordprocessingml/2006/main" xmlns:w14="http://schemas.microsoft.com/office/word/2010/wordml" xmlns:w15="http://schemas.microsoft.com/office/word/2012/wordml" xmlns:w16cex="http://schemas.microsoft.com/office/word/2018/wordml/cex" xmlns:w16cid="http://schemas.microsoft.com/office/word/2016/wordml/cid" xmlns:w16="http://schemas.microsoft.com/office/word/2018/wordml" xmlns:w16sdtdh="http://schemas.microsoft.com/office/word/2020/wordml/sdtdatahash" xmlns:w16se="http://schemas.microsoft.com/office/word/2015/wordml/symex" xmlns:wpg="http://schemas.microsoft.com/office/word/2010/wordprocessingGroup" xmlns:wpi="http://schemas.microsoft.com/office/word/2010/wordprocessingInk" xmlns:wne="http://schemas.microsoft.com/office/word/2006/wordml" xmlns:wps="http://schemas.microsoft.com/office/word/2010/wordprocessingShape" mc:Ignorable="w14 w15 w16se w16cid w16 w16cex w16sdtdh wp14">
   <w:p>
     <w:pPr>
       <w:pStyle w:val="Piedepgina"/>
@@ -601,7 +751,7 @@
 </file>
 
 <file path=word/footnotes.xml><?xml version="1.0" encoding="utf-8"?>
-<w:footnotes xmlns:wpc="http://schemas.microsoft.com/office/word/2010/wordprocessingCanvas" xmlns:cx="http://schemas.microsoft.com/office/drawing/2014/chartex" xmlns:cx1="http://schemas.microsoft.com/office/drawing/2015/9/8/chartex" xmlns:cx2="http://schemas.microsoft.com/office/drawing/2015/10/21/chartex" xmlns:cx3="http://schemas.microsoft.com/office/drawing/2016/5/9/chartex" xmlns:cx4="http://schemas.microsoft.com/office/drawing/2016/5/10/chartex" xmlns:cx5="http://schemas.microsoft.com/office/drawing/2016/5/11/chartex" xmlns:cx6="http://schemas.microsoft.com/office/drawing/2016/5/12/chartex" xmlns:cx7="http://schemas.microsoft.com/office/drawing/2016/5/13/chartex" xmlns:cx8="http://schemas.microsoft.com/office/drawing/2016/5/14/chartex" xmlns:mc="http://schemas.openxmlformats.org/markup-compatibility/2006" xmlns:aink="http://schemas.microsoft.com/office/drawing/2016/ink" xmlns:am3d="http://schemas.microsoft.com/office/drawing/2017/model3d" xmlns:o="urn:schemas-microsoft-com:office:office" xmlns:oel="http://schemas.microsoft.com/office/2019/extlst" xmlns:r="http://schemas.openxmlformats.org/officeDocument/2006/relationships" xmlns:m="http://schemas.openxmlformats.org/officeDocument/2006/math" xmlns:v="urn:schemas-microsoft-com:vml" xmlns:wp14="http://schemas.microsoft.com/office/word/2010/wordprocessingDrawing" xmlns:wp="http://schemas.openxmlformats.org/drawingml/2006/wordprocessingDrawing" xmlns:w10="urn:schemas-microsoft-com:office:word" xmlns:w="http://schemas.openxmlformats.org/wordprocessingml/2006/main" xmlns:w14="http://schemas.microsoft.com/office/word/2010/wordml" xmlns:w15="http://schemas.microsoft.com/office/word/2012/wordml" xmlns:w16cex="http://schemas.microsoft.com/office/word/2018/wordml/cex" xmlns:w16cid="http://schemas.microsoft.com/office/word/2016/wordml/cid" xmlns:w16="http://schemas.microsoft.com/office/word/2018/wordml" xmlns:w16du="http://schemas.microsoft.com/office/word/2023/wordml/word16du" xmlns:w16sdtdh="http://schemas.microsoft.com/office/word/2020/wordml/sdtdatahash" xmlns:w16sdtfl="http://schemas.microsoft.com/office/word/2024/wordml/sdtformatlock" xmlns:w16se="http://schemas.microsoft.com/office/word/2015/wordml/symex" xmlns:wpg="http://schemas.microsoft.com/office/word/2010/wordprocessingGroup" xmlns:wpi="http://schemas.microsoft.com/office/word/2010/wordprocessingInk" xmlns:wne="http://schemas.microsoft.com/office/word/2006/wordml" xmlns:wps="http://schemas.microsoft.com/office/word/2010/wordprocessingShape" mc:Ignorable="w14 w15 w16se w16cid w16 w16cex w16sdtdh w16sdtfl w16du wp14">
+<w:footnotes xmlns:wpc="http://schemas.microsoft.com/office/word/2010/wordprocessingCanvas" xmlns:cx="http://schemas.microsoft.com/office/drawing/2014/chartex" xmlns:cx1="http://schemas.microsoft.com/office/drawing/2015/9/8/chartex" xmlns:cx2="http://schemas.microsoft.com/office/drawing/2015/10/21/chartex" xmlns:cx3="http://schemas.microsoft.com/office/drawing/2016/5/9/chartex" xmlns:cx4="http://schemas.microsoft.com/office/drawing/2016/5/10/chartex" xmlns:cx5="http://schemas.microsoft.com/office/drawing/2016/5/11/chartex" xmlns:cx6="http://schemas.microsoft.com/office/drawing/2016/5/12/chartex" xmlns:cx7="http://schemas.microsoft.com/office/drawing/2016/5/13/chartex" xmlns:cx8="http://schemas.microsoft.com/office/drawing/2016/5/14/chartex" xmlns:mc="http://schemas.openxmlformats.org/markup-compatibility/2006" xmlns:aink="http://schemas.microsoft.com/office/drawing/2016/ink" xmlns:am3d="http://schemas.microsoft.com/office/drawing/2017/model3d" xmlns:o="urn:schemas-microsoft-com:office:office" xmlns:r="http://schemas.openxmlformats.org/officeDocument/2006/relationships" xmlns:m="http://schemas.openxmlformats.org/officeDocument/2006/math" xmlns:v="urn:schemas-microsoft-com:vml" xmlns:wp14="http://schemas.microsoft.com/office/word/2010/wordprocessingDrawing" xmlns:wp="http://schemas.openxmlformats.org/drawingml/2006/wordprocessingDrawing" xmlns:w10="urn:schemas-microsoft-com:office:word" xmlns:w="http://schemas.openxmlformats.org/wordprocessingml/2006/main" xmlns:w14="http://schemas.microsoft.com/office/word/2010/wordml" xmlns:w15="http://schemas.microsoft.com/office/word/2012/wordml" xmlns:w16cex="http://schemas.microsoft.com/office/word/2018/wordml/cex" xmlns:w16cid="http://schemas.microsoft.com/office/word/2016/wordml/cid" xmlns:w16="http://schemas.microsoft.com/office/word/2018/wordml" xmlns:w16sdtdh="http://schemas.microsoft.com/office/word/2020/wordml/sdtdatahash" xmlns:w16se="http://schemas.microsoft.com/office/word/2015/wordml/symex" xmlns:wpg="http://schemas.microsoft.com/office/word/2010/wordprocessingGroup" xmlns:wpi="http://schemas.microsoft.com/office/word/2010/wordprocessingInk" xmlns:wne="http://schemas.microsoft.com/office/word/2006/wordml" xmlns:wps="http://schemas.microsoft.com/office/word/2010/wordprocessingShape" mc:Ignorable="w14 w15 w16se w16cid w16 w16cex w16sdtdh wp14">
   <w:footnote w:type="separator" w:id="-1">
     <w:p>
       <w:pPr>
@@ -626,7 +776,7 @@
 </file>
 
 <file path=word/header1.xml><?xml version="1.0" encoding="utf-8"?>
-<w:hdr xmlns:wpc="http://schemas.microsoft.com/office/word/2010/wordprocessingCanvas" xmlns:cx="http://schemas.microsoft.com/office/drawing/2014/chartex" xmlns:cx1="http://schemas.microsoft.com/office/drawing/2015/9/8/chartex" xmlns:cx2="http://schemas.microsoft.com/office/drawing/2015/10/21/chartex" xmlns:cx3="http://schemas.microsoft.com/office/drawing/2016/5/9/chartex" xmlns:cx4="http://schemas.microsoft.com/office/drawing/2016/5/10/chartex" xmlns:cx5="http://schemas.microsoft.com/office/drawing/2016/5/11/chartex" xmlns:cx6="http://schemas.microsoft.com/office/drawing/2016/5/12/chartex" xmlns:cx7="http://schemas.microsoft.com/office/drawing/2016/5/13/chartex" xmlns:cx8="http://schemas.microsoft.com/office/drawing/2016/5/14/chartex" xmlns:mc="http://schemas.openxmlformats.org/markup-compatibility/2006" xmlns:aink="http://schemas.microsoft.com/office/drawing/2016/ink" xmlns:am3d="http://schemas.microsoft.com/office/drawing/2017/model3d" xmlns:o="urn:schemas-microsoft-com:office:office" xmlns:oel="http://schemas.microsoft.com/office/2019/extlst" xmlns:r="http://schemas.openxmlformats.org/officeDocument/2006/relationships" xmlns:m="http://schemas.openxmlformats.org/officeDocument/2006/math" xmlns:v="urn:schemas-microsoft-com:vml" xmlns:wp14="http://schemas.microsoft.com/office/word/2010/wordprocessingDrawing" xmlns:wp="http://schemas.openxmlformats.org/drawingml/2006/wordprocessingDrawing" xmlns:w10="urn:schemas-microsoft-com:office:word" xmlns:w="http://schemas.openxmlformats.org/wordprocessingml/2006/main" xmlns:w14="http://schemas.microsoft.com/office/word/2010/wordml" xmlns:w15="http://schemas.microsoft.com/office/word/2012/wordml" xmlns:w16cex="http://schemas.microsoft.com/office/word/2018/wordml/cex" xmlns:w16cid="http://schemas.microsoft.com/office/word/2016/wordml/cid" xmlns:w16="http://schemas.microsoft.com/office/word/2018/wordml" xmlns:w16du="http://schemas.microsoft.com/office/word/2023/wordml/word16du" xmlns:w16sdtdh="http://schemas.microsoft.com/office/word/2020/wordml/sdtdatahash" xmlns:w16sdtfl="http://schemas.microsoft.com/office/word/2024/wordml/sdtformatlock" xmlns:w16se="http://schemas.microsoft.com/office/word/2015/wordml/symex" xmlns:wpg="http://schemas.microsoft.com/office/word/2010/wordprocessingGroup" xmlns:wpi="http://schemas.microsoft.com/office/word/2010/wordprocessingInk" xmlns:wne="http://schemas.microsoft.com/office/word/2006/wordml" xmlns:wps="http://schemas.microsoft.com/office/word/2010/wordprocessingShape" mc:Ignorable="w14 w15 w16se w16cid w16 w16cex w16sdtdh w16sdtfl w16du wp14">
+<w:hdr xmlns:wpc="http://schemas.microsoft.com/office/word/2010/wordprocessingCanvas" xmlns:cx="http://schemas.microsoft.com/office/drawing/2014/chartex" xmlns:cx1="http://schemas.microsoft.com/office/drawing/2015/9/8/chartex" xmlns:cx2="http://schemas.microsoft.com/office/drawing/2015/10/21/chartex" xmlns:cx3="http://schemas.microsoft.com/office/drawing/2016/5/9/chartex" xmlns:cx4="http://schemas.microsoft.com/office/drawing/2016/5/10/chartex" xmlns:cx5="http://schemas.microsoft.com/office/drawing/2016/5/11/chartex" xmlns:cx6="http://schemas.microsoft.com/office/drawing/2016/5/12/chartex" xmlns:cx7="http://schemas.microsoft.com/office/drawing/2016/5/13/chartex" xmlns:cx8="http://schemas.microsoft.com/office/drawing/2016/5/14/chartex" xmlns:mc="http://schemas.openxmlformats.org/markup-compatibility/2006" xmlns:aink="http://schemas.microsoft.com/office/drawing/2016/ink" xmlns:am3d="http://schemas.microsoft.com/office/drawing/2017/model3d" xmlns:o="urn:schemas-microsoft-com:office:office" xmlns:r="http://schemas.openxmlformats.org/officeDocument/2006/relationships" xmlns:m="http://schemas.openxmlformats.org/officeDocument/2006/math" xmlns:v="urn:schemas-microsoft-com:vml" xmlns:wp14="http://schemas.microsoft.com/office/word/2010/wordprocessingDrawing" xmlns:wp="http://schemas.openxmlformats.org/drawingml/2006/wordprocessingDrawing" xmlns:w10="urn:schemas-microsoft-com:office:word" xmlns:w="http://schemas.openxmlformats.org/wordprocessingml/2006/main" xmlns:w14="http://schemas.microsoft.com/office/word/2010/wordml" xmlns:w15="http://schemas.microsoft.com/office/word/2012/wordml" xmlns:w16cex="http://schemas.microsoft.com/office/word/2018/wordml/cex" xmlns:w16cid="http://schemas.microsoft.com/office/word/2016/wordml/cid" xmlns:w16="http://schemas.microsoft.com/office/word/2018/wordml" xmlns:w16sdtdh="http://schemas.microsoft.com/office/word/2020/wordml/sdtdatahash" xmlns:w16se="http://schemas.microsoft.com/office/word/2015/wordml/symex" xmlns:wpg="http://schemas.microsoft.com/office/word/2010/wordprocessingGroup" xmlns:wpi="http://schemas.microsoft.com/office/word/2010/wordprocessingInk" xmlns:wne="http://schemas.microsoft.com/office/word/2006/wordml" xmlns:wps="http://schemas.microsoft.com/office/word/2010/wordprocessingShape" mc:Ignorable="w14 w15 w16se w16cid w16 w16cex w16sdtdh wp14">
   <w:p>
     <w:pPr>
       <w:pBdr>
@@ -692,7 +842,7 @@
 </file>
 
 <file path=word/numbering.xml><?xml version="1.0" encoding="utf-8"?>
-<w:numbering xmlns:wpc="http://schemas.microsoft.com/office/word/2010/wordprocessingCanvas" xmlns:cx="http://schemas.microsoft.com/office/drawing/2014/chartex" xmlns:cx1="http://schemas.microsoft.com/office/drawing/2015/9/8/chartex" xmlns:cx2="http://schemas.microsoft.com/office/drawing/2015/10/21/chartex" xmlns:cx3="http://schemas.microsoft.com/office/drawing/2016/5/9/chartex" xmlns:cx4="http://schemas.microsoft.com/office/drawing/2016/5/10/chartex" xmlns:cx5="http://schemas.microsoft.com/office/drawing/2016/5/11/chartex" xmlns:cx6="http://schemas.microsoft.com/office/drawing/2016/5/12/chartex" xmlns:cx7="http://schemas.microsoft.com/office/drawing/2016/5/13/chartex" xmlns:cx8="http://schemas.microsoft.com/office/drawing/2016/5/14/chartex" xmlns:mc="http://schemas.openxmlformats.org/markup-compatibility/2006" xmlns:aink="http://schemas.microsoft.com/office/drawing/2016/ink" xmlns:am3d="http://schemas.microsoft.com/office/drawing/2017/model3d" xmlns:o="urn:schemas-microsoft-com:office:office" xmlns:oel="http://schemas.microsoft.com/office/2019/extlst" xmlns:r="http://schemas.openxmlformats.org/officeDocument/2006/relationships" xmlns:m="http://schemas.openxmlformats.org/officeDocument/2006/math" xmlns:v="urn:schemas-microsoft-com:vml" xmlns:wp14="http://schemas.microsoft.com/office/word/2010/wordprocessingDrawing" xmlns:wp="http://schemas.openxmlformats.org/drawingml/2006/wordprocessingDrawing" xmlns:w10="urn:schemas-microsoft-com:office:word" xmlns:w="http://schemas.openxmlformats.org/wordprocessingml/2006/main" xmlns:w14="http://schemas.microsoft.com/office/word/2010/wordml" xmlns:w15="http://schemas.microsoft.com/office/word/2012/wordml" xmlns:w16cex="http://schemas.microsoft.com/office/word/2018/wordml/cex" xmlns:w16cid="http://schemas.microsoft.com/office/word/2016/wordml/cid" xmlns:w16="http://schemas.microsoft.com/office/word/2018/wordml" xmlns:w16du="http://schemas.microsoft.com/office/word/2023/wordml/word16du" xmlns:w16sdtdh="http://schemas.microsoft.com/office/word/2020/wordml/sdtdatahash" xmlns:w16sdtfl="http://schemas.microsoft.com/office/word/2024/wordml/sdtformatlock" xmlns:w16se="http://schemas.microsoft.com/office/word/2015/wordml/symex" xmlns:wpg="http://schemas.microsoft.com/office/word/2010/wordprocessingGroup" xmlns:wpi="http://schemas.microsoft.com/office/word/2010/wordprocessingInk" xmlns:wne="http://schemas.microsoft.com/office/word/2006/wordml" xmlns:wps="http://schemas.microsoft.com/office/word/2010/wordprocessingShape" mc:Ignorable="w14 w15 w16se w16cid w16 w16cex w16sdtdh w16sdtfl w16du wp14">
+<w:numbering xmlns:wpc="http://schemas.microsoft.com/office/word/2010/wordprocessingCanvas" xmlns:cx="http://schemas.microsoft.com/office/drawing/2014/chartex" xmlns:cx1="http://schemas.microsoft.com/office/drawing/2015/9/8/chartex" xmlns:cx2="http://schemas.microsoft.com/office/drawing/2015/10/21/chartex" xmlns:cx3="http://schemas.microsoft.com/office/drawing/2016/5/9/chartex" xmlns:cx4="http://schemas.microsoft.com/office/drawing/2016/5/10/chartex" xmlns:cx5="http://schemas.microsoft.com/office/drawing/2016/5/11/chartex" xmlns:cx6="http://schemas.microsoft.com/office/drawing/2016/5/12/chartex" xmlns:cx7="http://schemas.microsoft.com/office/drawing/2016/5/13/chartex" xmlns:cx8="http://schemas.microsoft.com/office/drawing/2016/5/14/chartex" xmlns:mc="http://schemas.openxmlformats.org/markup-compatibility/2006" xmlns:aink="http://schemas.microsoft.com/office/drawing/2016/ink" xmlns:am3d="http://schemas.microsoft.com/office/drawing/2017/model3d" xmlns:o="urn:schemas-microsoft-com:office:office" xmlns:r="http://schemas.openxmlformats.org/officeDocument/2006/relationships" xmlns:m="http://schemas.openxmlformats.org/officeDocument/2006/math" xmlns:v="urn:schemas-microsoft-com:vml" xmlns:wp14="http://schemas.microsoft.com/office/word/2010/wordprocessingDrawing" xmlns:wp="http://schemas.openxmlformats.org/drawingml/2006/wordprocessingDrawing" xmlns:w10="urn:schemas-microsoft-com:office:word" xmlns:w="http://schemas.openxmlformats.org/wordprocessingml/2006/main" xmlns:w14="http://schemas.microsoft.com/office/word/2010/wordml" xmlns:w15="http://schemas.microsoft.com/office/word/2012/wordml" xmlns:w16cex="http://schemas.microsoft.com/office/word/2018/wordml/cex" xmlns:w16cid="http://schemas.microsoft.com/office/word/2016/wordml/cid" xmlns:w16="http://schemas.microsoft.com/office/word/2018/wordml" xmlns:w16sdtdh="http://schemas.microsoft.com/office/word/2020/wordml/sdtdatahash" xmlns:w16se="http://schemas.microsoft.com/office/word/2015/wordml/symex" xmlns:wpg="http://schemas.microsoft.com/office/word/2010/wordprocessingGroup" xmlns:wpi="http://schemas.microsoft.com/office/word/2010/wordprocessingInk" xmlns:wne="http://schemas.microsoft.com/office/word/2006/wordml" xmlns:wps="http://schemas.microsoft.com/office/word/2010/wordprocessingShape" mc:Ignorable="w14 w15 w16se w16cid w16 w16cex w16sdtdh wp14">
   <w:abstractNum w:abstractNumId="0" w15:restartNumberingAfterBreak="0">
     <w:nsid w:val="0C7A4DF5"/>
     <w:multiLevelType w:val="hybridMultilevel"/>
@@ -2207,50 +2357,50 @@
       </w:rPr>
     </w:lvl>
   </w:abstractNum>
-  <w:num w:numId="1" w16cid:durableId="1875263062">
+  <w:num w:numId="1">
     <w:abstractNumId w:val="0"/>
   </w:num>
-  <w:num w:numId="2" w16cid:durableId="1708942489">
+  <w:num w:numId="2">
     <w:abstractNumId w:val="1"/>
   </w:num>
-  <w:num w:numId="3" w16cid:durableId="206263814">
+  <w:num w:numId="3">
     <w:abstractNumId w:val="10"/>
   </w:num>
-  <w:num w:numId="4" w16cid:durableId="1314675475">
+  <w:num w:numId="4">
     <w:abstractNumId w:val="9"/>
   </w:num>
-  <w:num w:numId="5" w16cid:durableId="318967797">
+  <w:num w:numId="5">
     <w:abstractNumId w:val="5"/>
   </w:num>
-  <w:num w:numId="6" w16cid:durableId="1546673280">
+  <w:num w:numId="6">
     <w:abstractNumId w:val="8"/>
   </w:num>
-  <w:num w:numId="7" w16cid:durableId="94059129">
+  <w:num w:numId="7">
     <w:abstractNumId w:val="11"/>
   </w:num>
-  <w:num w:numId="8" w16cid:durableId="1221942248">
+  <w:num w:numId="8">
     <w:abstractNumId w:val="3"/>
   </w:num>
-  <w:num w:numId="9" w16cid:durableId="1249921184">
+  <w:num w:numId="9">
     <w:abstractNumId w:val="12"/>
   </w:num>
-  <w:num w:numId="10" w16cid:durableId="376125124">
+  <w:num w:numId="10">
     <w:abstractNumId w:val="7"/>
   </w:num>
-  <w:num w:numId="11" w16cid:durableId="573973921">
+  <w:num w:numId="11">
     <w:abstractNumId w:val="6"/>
   </w:num>
-  <w:num w:numId="12" w16cid:durableId="454256615">
+  <w:num w:numId="12">
     <w:abstractNumId w:val="2"/>
   </w:num>
-  <w:num w:numId="13" w16cid:durableId="1330326085">
+  <w:num w:numId="13">
     <w:abstractNumId w:val="4"/>
   </w:num>
 </w:numbering>
 </file>
 
 <file path=word/styles.xml><?xml version="1.0" encoding="utf-8"?>
-<w:styles xmlns:mc="http://schemas.openxmlformats.org/markup-compatibility/2006" xmlns:r="http://schemas.openxmlformats.org/officeDocument/2006/relationships" xmlns:w="http://schemas.openxmlformats.org/wordprocessingml/2006/main" xmlns:w14="http://schemas.microsoft.com/office/word/2010/wordml" xmlns:w15="http://schemas.microsoft.com/office/word/2012/wordml" xmlns:w16cex="http://schemas.microsoft.com/office/word/2018/wordml/cex" xmlns:w16cid="http://schemas.microsoft.com/office/word/2016/wordml/cid" xmlns:w16="http://schemas.microsoft.com/office/word/2018/wordml" xmlns:w16du="http://schemas.microsoft.com/office/word/2023/wordml/word16du" xmlns:w16sdtdh="http://schemas.microsoft.com/office/word/2020/wordml/sdtdatahash" xmlns:w16sdtfl="http://schemas.microsoft.com/office/word/2024/wordml/sdtformatlock" xmlns:w16se="http://schemas.microsoft.com/office/word/2015/wordml/symex" mc:Ignorable="w14 w15 w16se w16cid w16 w16cex w16sdtdh w16sdtfl w16du">
+<w:styles xmlns:mc="http://schemas.openxmlformats.org/markup-compatibility/2006" xmlns:r="http://schemas.openxmlformats.org/officeDocument/2006/relationships" xmlns:w="http://schemas.openxmlformats.org/wordprocessingml/2006/main" xmlns:w14="http://schemas.microsoft.com/office/word/2010/wordml" xmlns:w15="http://schemas.microsoft.com/office/word/2012/wordml" xmlns:w16cex="http://schemas.microsoft.com/office/word/2018/wordml/cex" xmlns:w16cid="http://schemas.microsoft.com/office/word/2016/wordml/cid" xmlns:w16="http://schemas.microsoft.com/office/word/2018/wordml" xmlns:w16sdtdh="http://schemas.microsoft.com/office/word/2020/wordml/sdtdatahash" xmlns:w16se="http://schemas.microsoft.com/office/word/2015/wordml/symex" mc:Ignorable="w14 w15 w16se w16cid w16 w16cex w16sdtdh">
   <w:docDefaults>
     <w:rPrDefault>
       <w:rPr>

</xml_diff>